<commit_message>
remove linux security risk topic
</commit_message>
<xml_diff>
--- a/commercial/GA2/PrePlanning20.docx
+++ b/commercial/GA2/PrePlanning20.docx
@@ -48,14 +48,14 @@
           <w:rFonts w:eastAsia="Times New Roman" w:cs="Arial"/>
           <w:color w:val="000000" w:themeColor="text1"/>
         </w:rPr>
-        <w:t xml:space="preserve">In HP Helion OpenStack 2.0 there is greater flexibility than there was </w:t>
-      </w:r>
-      <w:r>
-        <w:rPr>
-          <w:rFonts w:eastAsia="Times New Roman" w:cs="Arial"/>
-          <w:color w:val="000000" w:themeColor="text1"/>
-        </w:rPr>
-        <w:t>previously</w:t>
+        <w:t xml:space="preserve">In HP Helion OpenStack 2.0 there is greater flexibility than </w:t>
+      </w:r>
+      <w:r>
+        <w:rPr>
+          <w:rFonts w:eastAsia="Times New Roman" w:cs="Arial"/>
+          <w:color w:val="000000" w:themeColor="text1"/>
+        </w:rPr>
+        <w:t>existed in previous versions</w:t>
       </w:r>
       <w:r>
         <w:rPr>
@@ -69,7 +69,51 @@
           <w:rFonts w:eastAsia="Times New Roman" w:cs="Arial"/>
           <w:color w:val="000000" w:themeColor="text1"/>
         </w:rPr>
-        <w:t xml:space="preserve"> Because of the number and variety of configurations possible with respect to size, topology, and configuration, there are a number that have been tested and known to work well. As all possible configurations cannot be tested, we will outline those that have been shown to work well in the </w:t>
+        <w:t xml:space="preserve"> Because of the </w:t>
+      </w:r>
+      <w:r>
+        <w:rPr>
+          <w:rFonts w:eastAsia="Times New Roman" w:cs="Arial"/>
+          <w:color w:val="000000" w:themeColor="text1"/>
+        </w:rPr>
+        <w:t xml:space="preserve">huge </w:t>
+      </w:r>
+      <w:r>
+        <w:rPr>
+          <w:rFonts w:eastAsia="Times New Roman" w:cs="Arial"/>
+          <w:color w:val="000000" w:themeColor="text1"/>
+        </w:rPr>
+        <w:t xml:space="preserve">number and variety of </w:t>
+      </w:r>
+      <w:r>
+        <w:rPr>
+          <w:rFonts w:eastAsia="Times New Roman" w:cs="Arial"/>
+          <w:color w:val="000000" w:themeColor="text1"/>
+        </w:rPr>
+        <w:t xml:space="preserve">options </w:t>
+      </w:r>
+      <w:r>
+        <w:rPr>
+          <w:rFonts w:eastAsia="Times New Roman" w:cs="Arial"/>
+          <w:color w:val="000000" w:themeColor="text1"/>
+        </w:rPr>
+        <w:t xml:space="preserve">possible with respect to size, topology, and configuration, all possible </w:t>
+      </w:r>
+      <w:r>
+        <w:rPr>
+          <w:rFonts w:eastAsia="Times New Roman" w:cs="Arial"/>
+          <w:color w:val="000000" w:themeColor="text1"/>
+        </w:rPr>
+        <w:t>configurations cannot be tested. Therefore</w:t>
+      </w:r>
+      <w:bookmarkStart w:id="0" w:name="_GoBack"/>
+      <w:bookmarkEnd w:id="0"/>
+      <w:r>
+        <w:rPr>
+          <w:rFonts w:eastAsia="Times New Roman" w:cs="Arial"/>
+          <w:color w:val="000000" w:themeColor="text1"/>
+        </w:rPr>
+        <w:t xml:space="preserve"> we will outline those that have been shown to work well in the </w:t>
       </w:r>
       <w:r>
         <w:rPr>
@@ -264,7 +308,6 @@
         <w:rPr>
           <w:noProof/>
         </w:rPr>
-        <w:lastRenderedPageBreak/>
         <mc:AlternateContent>
           <mc:Choice Requires="wps">
             <w:drawing>
@@ -465,6 +508,7 @@
           <w:color w:val="000000" w:themeColor="text1"/>
           <w:sz w:val="28"/>
         </w:rPr>
+        <w:lastRenderedPageBreak/>
         <w:t xml:space="preserve">Planning your Cloud </w:t>
       </w:r>
     </w:p>
@@ -791,7 +835,6 @@
           <w:rFonts w:eastAsia="Times New Roman" w:cs="Arial"/>
           <w:color w:val="000000" w:themeColor="text1"/>
         </w:rPr>
-        <w:lastRenderedPageBreak/>
         <w:t>Node types</w:t>
       </w:r>
       <w:r>
@@ -1140,8 +1183,6 @@
         </w:rPr>
         <w:t xml:space="preserve"> (yes. Week ending july 10 was announced in SoS)</w:t>
       </w:r>
-      <w:bookmarkStart w:id="0" w:name="_GoBack"/>
-      <w:bookmarkEnd w:id="0"/>
     </w:p>
     <w:p>
       <w:pPr>
@@ -1512,7 +1553,6 @@
           <w:rFonts w:cs="Arial"/>
           <w:color w:val="FF0000"/>
         </w:rPr>
-        <w:lastRenderedPageBreak/>
         <w:t>Local disks are available</w:t>
       </w:r>
     </w:p>
@@ -1661,6 +1701,7 @@
           <w:rFonts w:eastAsia="Times New Roman" w:cs="Times New Roman"/>
           <w:szCs w:val="24"/>
         </w:rPr>
+        <w:lastRenderedPageBreak/>
         <w:t>Automated install follows</w:t>
       </w:r>
     </w:p>
@@ -2085,7 +2126,6 @@
         <w:rPr>
           <w:rFonts w:eastAsia="Times New Roman" w:cs="Times New Roman"/>
         </w:rPr>
-        <w:lastRenderedPageBreak/>
         <w:t>More than just deployement (may get renamed hlm node type)</w:t>
       </w:r>
     </w:p>
@@ -2292,6 +2332,7 @@
           <w:sz w:val="24"/>
           <w:szCs w:val="24"/>
         </w:rPr>
+        <w:lastRenderedPageBreak/>
         <w:t> </w:t>
       </w:r>
       <w:r>
@@ -2718,7 +2759,6 @@
         <w:rPr>
           <w:color w:val="000000" w:themeColor="text1"/>
         </w:rPr>
-        <w:lastRenderedPageBreak/>
         <w:t>IP ranges and even multiple IP ranges</w:t>
       </w:r>
       <w:r>
@@ -2919,6 +2959,7 @@
           <w:rFonts w:eastAsia="Times New Roman" w:cs="Times New Roman"/>
           <w:szCs w:val="24"/>
         </w:rPr>
+        <w:lastRenderedPageBreak/>
         <w:t>Service configuration values, e.g. Storage types and back-ends for Cinder, Neutron tenant netowrks, plugins</w:t>
       </w:r>
     </w:p>
@@ -3409,6 +3450,7 @@
           <w:color w:val="002060"/>
           <w:lang w:val="en-IE"/>
         </w:rPr>
+        <w:lastRenderedPageBreak/>
         <w:t>Copy bundle , e.g. tar file (HLM + HOS) to deployer system</w:t>
       </w:r>
     </w:p>
@@ -4016,7 +4058,6 @@
           <w:color w:val="002060"/>
           <w:lang w:val="en-IE"/>
         </w:rPr>
-        <w:lastRenderedPageBreak/>
         <w:t>Deploy the cloud:</w:t>
       </w:r>
     </w:p>
@@ -4769,7 +4810,6 @@
           <w:rFonts w:eastAsia="Times New Roman" w:cs="Arial"/>
           <w:color w:val="FF0000"/>
         </w:rPr>
-        <w:lastRenderedPageBreak/>
         <w:t>In ansible directory, run Ansible playbook for hlm-cloud-configure to upload images to Glance</w:t>
       </w:r>
     </w:p>
@@ -5041,6 +5081,7 @@
           <w:rFonts w:eastAsia="Times New Roman" w:cs="Arial"/>
           <w:color w:val="000000" w:themeColor="text1"/>
         </w:rPr>
+        <w:lastRenderedPageBreak/>
         <w:t>Different topology- region definitions. New roles added etc.</w:t>
       </w:r>
     </w:p>

</xml_diff>